<commit_message>
Fixed coefficients in boundary conditions
</commit_message>
<xml_diff>
--- a/Гладкая пластина методом Канторовича.docx
+++ b/Гладкая пластина методом Канторовича.docx
@@ -23444,13 +23444,7 @@
             <w:rPr>
               <w:rFonts w:ascii="Cambria Math" w:eastAsiaTheme="minorEastAsia" w:hAnsi="Cambria Math"/>
             </w:rPr>
-            <m:t>f</m:t>
-          </m:r>
-          <m:r>
-            <w:rPr>
-              <w:rFonts w:ascii="Cambria Math" w:eastAsiaTheme="minorEastAsia" w:hAnsi="Cambria Math"/>
-            </w:rPr>
-            <m:t>'</m:t>
+            <m:t>f'</m:t>
           </m:r>
           <m:r>
             <w:rPr>
@@ -23628,19 +23622,7 @@
             <w:rPr>
               <w:rFonts w:ascii="Cambria Math" w:eastAsiaTheme="minorEastAsia" w:hAnsi="Cambria Math"/>
             </w:rPr>
-            <m:t>f</m:t>
-          </m:r>
-          <m:r>
-            <w:rPr>
-              <w:rFonts w:ascii="Cambria Math" w:eastAsiaTheme="minorEastAsia" w:hAnsi="Cambria Math"/>
-            </w:rPr>
-            <m:t>'</m:t>
-          </m:r>
-          <m:r>
-            <w:rPr>
-              <w:rFonts w:ascii="Cambria Math" w:eastAsiaTheme="minorEastAsia" w:hAnsi="Cambria Math"/>
-            </w:rPr>
-            <m:t>'</m:t>
+            <m:t>f''</m:t>
           </m:r>
           <m:r>
             <w:rPr>
@@ -25404,8 +25386,6 @@
                         </w:rPr>
                         <m:t>1</m:t>
                       </m:r>
-                      <w:bookmarkStart w:id="6" w:name="_GoBack"/>
-                      <w:bookmarkEnd w:id="6"/>
                     </m:sub>
                   </m:sSub>
                   <m:r>
@@ -25507,13 +25487,7 @@
             <w:rPr>
               <w:rFonts w:ascii="Cambria Math" w:eastAsiaTheme="minorEastAsia" w:hAnsi="Cambria Math"/>
             </w:rPr>
-            <m:t>f</m:t>
-          </m:r>
-          <m:r>
-            <w:rPr>
-              <w:rFonts w:ascii="Cambria Math" w:eastAsiaTheme="minorEastAsia" w:hAnsi="Cambria Math"/>
-            </w:rPr>
-            <m:t>'</m:t>
+            <m:t>f'</m:t>
           </m:r>
           <m:d>
             <m:dPr>
@@ -25580,13 +25554,7 @@
             <w:rPr>
               <w:rFonts w:ascii="Cambria Math" w:eastAsiaTheme="minorEastAsia" w:hAnsi="Cambria Math"/>
             </w:rPr>
-            <m:t>f</m:t>
-          </m:r>
-          <m:r>
-            <w:rPr>
-              <w:rFonts w:ascii="Cambria Math" w:eastAsiaTheme="minorEastAsia" w:hAnsi="Cambria Math"/>
-            </w:rPr>
-            <m:t>'</m:t>
+            <m:t>f'</m:t>
           </m:r>
           <m:r>
             <w:rPr>
@@ -25669,13 +25637,7 @@
                     <w:rPr>
                       <w:rFonts w:ascii="Cambria Math" w:eastAsiaTheme="minorEastAsia" w:hAnsi="Cambria Math"/>
                     </w:rPr>
-                    <m:t>-</m:t>
-                  </m:r>
-                  <m:r>
-                    <w:rPr>
-                      <w:rFonts w:ascii="Cambria Math" w:eastAsiaTheme="minorEastAsia" w:hAnsi="Cambria Math"/>
-                    </w:rPr>
-                    <m:t>w'</m:t>
+                    <m:t>-w'</m:t>
                   </m:r>
                 </m:e>
                 <m:sub>
@@ -25693,13 +25655,7 @@
                 <w:rPr>
                   <w:rFonts w:ascii="Cambria Math" w:eastAsiaTheme="minorEastAsia" w:hAnsi="Cambria Math"/>
                 </w:rPr>
-                <m:t>a</m:t>
-              </m:r>
-              <m:r>
-                <w:rPr>
-                  <w:rFonts w:ascii="Cambria Math" w:eastAsiaTheme="minorEastAsia" w:hAnsi="Cambria Math"/>
-                </w:rPr>
-                <m:t>-</m:t>
+                <m:t>a-</m:t>
               </m:r>
               <m:sSub>
                 <m:sSubPr>
@@ -25744,13 +25700,7 @@
             <w:rPr>
               <w:rFonts w:ascii="Cambria Math" w:eastAsiaTheme="minorEastAsia" w:hAnsi="Cambria Math"/>
             </w:rPr>
-            <m:t>f</m:t>
-          </m:r>
-          <m:r>
-            <w:rPr>
-              <w:rFonts w:ascii="Cambria Math" w:eastAsiaTheme="minorEastAsia" w:hAnsi="Cambria Math"/>
-            </w:rPr>
-            <m:t>''</m:t>
+            <m:t>f''</m:t>
           </m:r>
           <m:r>
             <w:rPr>
@@ -25929,13 +25879,7 @@
                         <w:rPr>
                           <w:rFonts w:ascii="Cambria Math" w:eastAsiaTheme="minorEastAsia" w:hAnsi="Cambria Math"/>
                         </w:rPr>
-                        <m:t>a</m:t>
-                      </m:r>
-                      <m:r>
-                        <w:rPr>
-                          <w:rFonts w:ascii="Cambria Math" w:eastAsiaTheme="minorEastAsia" w:hAnsi="Cambria Math"/>
-                        </w:rPr>
-                        <m:t>-</m:t>
+                        <m:t>a-</m:t>
                       </m:r>
                       <m:sSub>
                         <m:sSubPr>
@@ -26066,7 +26010,7 @@
                     <w:rPr>
                       <w:rFonts w:ascii="Cambria Math" w:eastAsiaTheme="minorEastAsia" w:hAnsi="Cambria Math"/>
                     </w:rPr>
-                    <m:t>n-1</m:t>
+                    <m:t>n</m:t>
                   </m:r>
                 </m:sub>
               </m:sSub>
@@ -26099,6 +26043,12 @@
                       <w:rFonts w:ascii="Cambria Math" w:eastAsiaTheme="minorEastAsia" w:hAnsi="Cambria Math"/>
                     </w:rPr>
                     <m:t>n</m:t>
+                  </m:r>
+                  <m:r>
+                    <w:rPr>
+                      <w:rFonts w:ascii="Cambria Math" w:eastAsiaTheme="minorEastAsia" w:hAnsi="Cambria Math"/>
+                    </w:rPr>
+                    <m:t>-1</m:t>
                   </m:r>
                 </m:sub>
               </m:sSub>
@@ -26662,7 +26612,7 @@
                         <w:rPr>
                           <w:rFonts w:ascii="Cambria Math" w:eastAsiaTheme="minorEastAsia" w:hAnsi="Cambria Math"/>
                         </w:rPr>
-                        <m:t>n-1</m:t>
+                        <m:t>n</m:t>
                       </m:r>
                     </m:sub>
                   </m:sSub>
@@ -26768,6 +26718,14 @@
                         </w:rPr>
                         <m:t>n</m:t>
                       </m:r>
+                      <m:r>
+                        <w:rPr>
+                          <w:rFonts w:ascii="Cambria Math" w:eastAsiaTheme="minorEastAsia" w:hAnsi="Cambria Math"/>
+                        </w:rPr>
+                        <m:t>-1</m:t>
+                      </m:r>
+                      <w:bookmarkStart w:id="6" w:name="_GoBack"/>
+                      <w:bookmarkEnd w:id="6"/>
                     </m:sub>
                   </m:sSub>
                   <m:r>
@@ -28776,7 +28734,7 @@
 </file>
 
 <file path=customXml/itemProps1.xml><?xml version="1.0" encoding="utf-8"?>
-<ds:datastoreItem xmlns:ds="http://schemas.openxmlformats.org/officeDocument/2006/customXml" ds:itemID="{C65D4055-2BF7-4BC9-AA5F-E233D16A3EAD}">
+<ds:datastoreItem xmlns:ds="http://schemas.openxmlformats.org/officeDocument/2006/customXml" ds:itemID="{D485C2FA-7799-4FA8-AC6B-AF509B2C2621}">
   <ds:schemaRefs>
     <ds:schemaRef ds:uri="http://schemas.openxmlformats.org/officeDocument/2006/bibliography"/>
   </ds:schemaRefs>

</xml_diff>